<commit_message>
Edited Paper, changed model architecture. Incoprated AIC analysis in parametric study
</commit_message>
<xml_diff>
--- a/Symposium Files/SNAME-OS-2022-MS-11-Final_vmf2.docx
+++ b/Symposium Files/SNAME-OS-2022-MS-11-Final_vmf2.docx
@@ -6566,7 +6566,42 @@
       </w:r>
       <w:proofErr w:type="spellEnd"/>
       <w:r>
-        <w:t xml:space="preserve"> reported that 543,929 function calls were executed within 0.382 seconds. </w:t>
+        <w:t xml:space="preserve"> reported that </w:t>
+      </w:r>
+      <w:ins w:id="175" w:author="Frizzell, James A" w:date="2022-02-12T14:09:00Z">
+        <w:r>
+          <w:t>586</w:t>
+        </w:r>
+        <w:r>
+          <w:t>,</w:t>
+        </w:r>
+        <w:r>
+          <w:t>091</w:t>
+        </w:r>
+        <w:r>
+          <w:t xml:space="preserve"> </w:t>
+        </w:r>
+      </w:ins>
+      <w:del w:id="176" w:author="Frizzell, James A" w:date="2022-02-12T14:09:00Z">
+        <w:r>
+          <w:delText xml:space="preserve">543,929 </w:delText>
+        </w:r>
+      </w:del>
+      <w:r>
+        <w:t xml:space="preserve">function calls were executed within </w:t>
+      </w:r>
+      <w:ins w:id="177" w:author="Frizzell, James A" w:date="2022-02-12T14:10:00Z">
+        <w:r>
+          <w:t>0.413</w:t>
+        </w:r>
+      </w:ins>
+      <w:del w:id="178" w:author="Frizzell, James A" w:date="2022-02-12T14:10:00Z">
+        <w:r>
+          <w:delText>0.382</w:delText>
+        </w:r>
+      </w:del>
+      <w:r>
+        <w:t xml:space="preserve"> seconds. </w:t>
       </w:r>
       <w:proofErr w:type="spellStart"/>
       <w:r>
@@ -6574,29 +6609,48 @@
       </w:r>
       <w:proofErr w:type="spellEnd"/>
       <w:r>
-        <w:t xml:space="preserve"> averaged an execution time of 0.138 seconds across 100 trials.</w:t>
-      </w:r>
-      <w:ins w:id="175" w:author="Frizzell, James A" w:date="2022-02-02T21:28:00Z">
+        <w:t xml:space="preserve"> averaged an execution time of 0.</w:t>
+      </w:r>
+      <w:del w:id="179" w:author="Frizzell, James A" w:date="2022-02-12T14:09:00Z">
+        <w:r>
+          <w:delText xml:space="preserve">138 </w:delText>
+        </w:r>
+      </w:del>
+      <w:ins w:id="180" w:author="Frizzell, James A" w:date="2022-02-12T14:09:00Z">
+        <w:r>
+          <w:t>1</w:t>
+        </w:r>
+        <w:r>
+          <w:t>60</w:t>
+        </w:r>
+        <w:r>
+          <w:t xml:space="preserve"> </w:t>
+        </w:r>
+      </w:ins>
+      <w:r>
+        <w:t>seconds across 100 trials.</w:t>
+      </w:r>
+      <w:ins w:id="181" w:author="Frizzell, James A" w:date="2022-02-02T21:28:00Z">
         <w:r>
           <w:t xml:space="preserve"> This was performed on a Windows 11 System with 32 GB RAM and a i7-12000KF </w:t>
         </w:r>
       </w:ins>
-      <w:ins w:id="176" w:author="Frizzell, James A" w:date="2022-02-12T13:48:00Z">
+      <w:ins w:id="182" w:author="Frizzell, James A" w:date="2022-02-12T13:48:00Z">
         <w:r>
           <w:t>clocked</w:t>
         </w:r>
       </w:ins>
-      <w:ins w:id="177" w:author="Frizzell, James A" w:date="2022-02-02T21:28:00Z">
+      <w:ins w:id="183" w:author="Frizzell, James A" w:date="2022-02-02T21:28:00Z">
         <w:r>
           <w:t xml:space="preserve"> at 3.6 </w:t>
         </w:r>
       </w:ins>
-      <w:ins w:id="178" w:author="Frizzell, James A" w:date="2022-02-02T21:29:00Z">
+      <w:ins w:id="184" w:author="Frizzell, James A" w:date="2022-02-02T21:29:00Z">
         <w:r>
           <w:t>GHz.</w:t>
         </w:r>
       </w:ins>
-      <w:ins w:id="179" w:author="Frizzell, James A" w:date="2022-02-12T13:38:00Z">
+      <w:ins w:id="185" w:author="Frizzell, James A" w:date="2022-02-12T13:38:00Z">
         <w:r>
           <w:rPr>
             <w:noProof/>
@@ -6608,23 +6662,23 @@
     <w:p>
       <w:pPr>
         <w:rPr>
-          <w:del w:id="180" w:author="Frizzell, James A" w:date="2022-02-01T18:45:00Z"/>
+          <w:del w:id="186" w:author="Frizzell, James A" w:date="2022-02-01T18:45:00Z"/>
         </w:rPr>
       </w:pPr>
       <w:r>
         <w:t>The time to</w:t>
       </w:r>
-      <w:ins w:id="181" w:author="Frizzell, James A" w:date="2022-02-02T21:32:00Z">
+      <w:ins w:id="187" w:author="Frizzell, James A" w:date="2022-02-02T21:32:00Z">
         <w:r>
           <w:t xml:space="preserve"> specify barge dimensions and run the </w:t>
         </w:r>
       </w:ins>
-      <w:del w:id="182" w:author="Frizzell, James A" w:date="2022-02-02T21:32:00Z">
+      <w:del w:id="188" w:author="Frizzell, James A" w:date="2022-02-02T21:32:00Z">
         <w:r>
           <w:delText xml:space="preserve"> </w:delText>
         </w:r>
       </w:del>
-      <w:del w:id="183" w:author="Frizzell, James A" w:date="2022-02-02T21:27:00Z">
+      <w:del w:id="189" w:author="Frizzell, James A" w:date="2022-02-02T21:27:00Z">
         <w:r>
           <w:delText>model</w:delText>
         </w:r>
@@ -6635,17 +6689,17 @@
       <w:r>
         <w:t>simulat</w:t>
       </w:r>
-      <w:ins w:id="184" w:author="Frizzell, James A" w:date="2022-02-02T21:32:00Z">
+      <w:ins w:id="190" w:author="Frizzell, James A" w:date="2022-02-02T21:32:00Z">
         <w:r>
           <w:t>ion</w:t>
         </w:r>
       </w:ins>
-      <w:del w:id="185" w:author="Frizzell, James A" w:date="2022-02-02T21:32:00Z">
+      <w:del w:id="191" w:author="Frizzell, James A" w:date="2022-02-02T21:32:00Z">
         <w:r>
           <w:delText>e</w:delText>
         </w:r>
       </w:del>
-      <w:del w:id="186" w:author="Frizzell, James A" w:date="2022-02-02T21:33:00Z">
+      <w:del w:id="192" w:author="Frizzell, James A" w:date="2022-02-02T21:33:00Z">
         <w:r>
           <w:delText xml:space="preserve"> a barge</w:delText>
         </w:r>
@@ -6668,7 +6722,7 @@
       <w:r>
         <w:t xml:space="preserve"> during testing. Comparatively, </w:t>
       </w:r>
-      <w:ins w:id="187" w:author="Frizzell, James A" w:date="2022-02-02T21:33:00Z">
+      <w:ins w:id="193" w:author="Frizzell, James A" w:date="2022-02-02T21:33:00Z">
         <w:r>
           <w:t xml:space="preserve">creating a CAD </w:t>
         </w:r>
@@ -6676,7 +6730,7 @@
       <w:r>
         <w:t>model</w:t>
       </w:r>
-      <w:del w:id="188" w:author="Frizzell, James A" w:date="2022-02-02T21:33:00Z">
+      <w:del w:id="194" w:author="Frizzell, James A" w:date="2022-02-02T21:33:00Z">
         <w:r>
           <w:delText>ling</w:delText>
         </w:r>
@@ -6685,7 +6739,7 @@
         <w:t xml:space="preserve"> the same barge in ANSYS </w:t>
       </w:r>
       <w:proofErr w:type="spellStart"/>
-      <w:ins w:id="189" w:author="Frizzell, James A" w:date="2022-02-02T21:27:00Z">
+      <w:ins w:id="195" w:author="Frizzell, James A" w:date="2022-02-02T21:27:00Z">
         <w:r>
           <w:t>DesignModeler</w:t>
         </w:r>
@@ -6697,17 +6751,17 @@
       <w:r>
         <w:t>and simulating the results in AQWA averaged 10 minutes</w:t>
       </w:r>
-      <w:del w:id="190" w:author="Frizzell, James A" w:date="2022-02-12T13:48:00Z">
+      <w:del w:id="196" w:author="Frizzell, James A" w:date="2022-02-12T13:48:00Z">
         <w:r>
           <w:delText>, not including an additional 5 minutes to open ANSYS Work</w:delText>
         </w:r>
       </w:del>
-      <w:ins w:id="191" w:author="Frizzell, James A" w:date="2022-02-02T21:30:00Z">
+      <w:ins w:id="197" w:author="Frizzell, James A" w:date="2022-02-02T21:30:00Z">
         <w:r>
           <w:t>.</w:t>
         </w:r>
       </w:ins>
-      <w:del w:id="192" w:author="Frizzell, James A" w:date="2022-02-02T21:30:00Z">
+      <w:del w:id="198" w:author="Frizzell, James A" w:date="2022-02-02T21:30:00Z">
         <w:r>
           <w:delText>bench.</w:delText>
         </w:r>
@@ -6716,7 +6770,7 @@
     <w:p>
       <w:pPr>
         <w:rPr>
-          <w:ins w:id="193" w:author="Frizzell, James A" w:date="2022-02-02T21:29:00Z"/>
+          <w:ins w:id="199" w:author="Frizzell, James A" w:date="2022-02-02T21:29:00Z"/>
         </w:rPr>
       </w:pPr>
     </w:p>
@@ -6725,22 +6779,22 @@
         <w:lastRenderedPageBreak/>
         <w:t xml:space="preserve">When considering the time spent on design modelling, the use of the NN model is much more efficient than the commercial alternatives due to its simplicity. </w:t>
       </w:r>
-      <w:ins w:id="194" w:author="Frizzell, James A" w:date="2022-02-02T21:30:00Z">
+      <w:ins w:id="200" w:author="Frizzell, James A" w:date="2022-02-02T21:30:00Z">
         <w:r>
           <w:t>Because the software is based in Python</w:t>
         </w:r>
       </w:ins>
-      <w:ins w:id="195" w:author="Frizzell, James A" w:date="2022-02-02T21:31:00Z">
+      <w:ins w:id="201" w:author="Frizzell, James A" w:date="2022-02-02T21:31:00Z">
         <w:r>
           <w:t xml:space="preserve"> and uses a defined class-structure to process user inputs, it can easily be integrated in other systems. </w:t>
         </w:r>
       </w:ins>
-      <w:del w:id="196" w:author="Frizzell, James A" w:date="2022-02-02T21:31:00Z">
+      <w:del w:id="202" w:author="Frizzell, James A" w:date="2022-02-02T21:31:00Z">
         <w:r>
           <w:delText>Of course</w:delText>
         </w:r>
       </w:del>
-      <w:ins w:id="197" w:author="Frizzell, James A" w:date="2022-02-02T21:31:00Z">
+      <w:ins w:id="203" w:author="Frizzell, James A" w:date="2022-02-02T21:31:00Z">
         <w:r>
           <w:t>However</w:t>
         </w:r>
@@ -6759,7 +6813,7 @@
       <w:r>
         <w:t xml:space="preserve"> forces, or damping</w:t>
       </w:r>
-      <w:ins w:id="198" w:author="Frizzell, James A" w:date="2022-02-02T21:30:00Z">
+      <w:ins w:id="204" w:author="Frizzell, James A" w:date="2022-02-02T21:30:00Z">
         <w:r>
           <w:t xml:space="preserve"> – all of which can be evaluated in ANSYS AQWA</w:t>
         </w:r>
@@ -6767,7 +6821,7 @@
       <w:r>
         <w:t xml:space="preserve">. Such capabilities could be added in the future, but the dataset would need to be expanded. </w:t>
       </w:r>
-      <w:del w:id="199" w:author="Fuerth, Mirjam" w:date="2022-02-02T09:11:00Z">
+      <w:del w:id="205" w:author="Fuerth, Mirjam" w:date="2022-02-02T09:11:00Z">
         <w:r>
           <w:delText>The data preprocessing procedure would also need to be changed to match the new data.</w:delText>
         </w:r>

</xml_diff>